<commit_message>
cap nhat gia websie
</commit_message>
<xml_diff>
--- a/doc/MyProjectMgnt.docx
+++ b/doc/MyProjectMgnt.docx
@@ -4273,7 +4273,7 @@
               </wp:inline>
             </w:drawing>
           </mc:Choice>
-          <mc:Fallback xmlns:w16cid="http://schemas.microsoft.com/office/word/2016/wordml/cid" xmlns:am3d="http://schemas.microsoft.com/office/drawing/2017/model3d" xmlns:aink="http://schemas.microsoft.com/office/drawing/2016/ink" xmlns:cx8="http://schemas.microsoft.com/office/drawing/2016/5/14/chartex" xmlns:cx7="http://schemas.microsoft.com/office/drawing/2016/5/13/chartex" xmlns:cx6="http://schemas.microsoft.com/office/drawing/2016/5/12/chartex" xmlns:cx5="http://schemas.microsoft.com/office/drawing/2016/5/11/chartex" xmlns:cx4="http://schemas.microsoft.com/office/drawing/2016/5/10/chartex" xmlns:cx3="http://schemas.microsoft.com/office/drawing/2016/5/9/chartex" xmlns:cx2="http://schemas.microsoft.com/office/drawing/2015/10/21/chartex" xmlns:cx1="http://schemas.microsoft.com/office/drawing/2015/9/8/chartex">
+          <mc:Fallback xmlns:cx1="http://schemas.microsoft.com/office/drawing/2015/9/8/chartex" xmlns:cx2="http://schemas.microsoft.com/office/drawing/2015/10/21/chartex" xmlns:cx3="http://schemas.microsoft.com/office/drawing/2016/5/9/chartex" xmlns:cx4="http://schemas.microsoft.com/office/drawing/2016/5/10/chartex" xmlns:cx5="http://schemas.microsoft.com/office/drawing/2016/5/11/chartex" xmlns:cx6="http://schemas.microsoft.com/office/drawing/2016/5/12/chartex" xmlns:cx7="http://schemas.microsoft.com/office/drawing/2016/5/13/chartex" xmlns:cx8="http://schemas.microsoft.com/office/drawing/2016/5/14/chartex" xmlns:aink="http://schemas.microsoft.com/office/drawing/2016/ink" xmlns:am3d="http://schemas.microsoft.com/office/drawing/2017/model3d" xmlns:w16cid="http://schemas.microsoft.com/office/word/2016/wordml/cid">
             <w:pict>
               <v:group w14:anchorId="456B0A6C" id="Canvas 5" o:spid="_x0000_s1026" editas="canvas" style="width:210.35pt;height:92.05pt;mso-position-horizontal-relative:char;mso-position-vertical-relative:line" coordsize="26714,11684" o:gfxdata="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">
                 <v:shapetype id="_x0000_t75" coordsize="21600,21600" o:spt="75" o:preferrelative="t" path="m@4@5l@4@11@9@11@9@5xe" filled="f" stroked="f">
@@ -6715,8 +6715,6 @@
         </w:rPr>
         <w:t>khách</w:t>
       </w:r>
-      <w:bookmarkStart w:id="9" w:name="_GoBack"/>
-      <w:bookmarkEnd w:id="9"/>
       <w:r>
         <w:rPr>
           <w:sz w:val="28"/>
@@ -6730,7 +6728,7 @@
       <w:pPr>
         <w:pStyle w:val="Heading2"/>
       </w:pPr>
-      <w:bookmarkStart w:id="10" w:name="_Toc25660387"/>
+      <w:bookmarkStart w:id="9" w:name="_Toc25660387"/>
       <w:r>
         <w:rPr>
           <w:noProof/>
@@ -6804,14 +6802,14 @@
       <w:r>
         <w:t xml:space="preserve"> – nghiệp vụ</w:t>
       </w:r>
-      <w:bookmarkEnd w:id="10"/>
+      <w:bookmarkEnd w:id="9"/>
     </w:p>
     <w:p/>
     <w:p>
       <w:pPr>
         <w:pStyle w:val="Heading2"/>
       </w:pPr>
-      <w:bookmarkStart w:id="11" w:name="_Toc25660388"/>
+      <w:bookmarkStart w:id="10" w:name="_Toc25660388"/>
       <w:r>
         <w:rPr>
           <w:noProof/>
@@ -6877,21 +6875,21 @@
       <w:r>
         <w:t>Mô hình hoạt động dự kiến sau khi áp dụng sản phẩm mới</w:t>
       </w:r>
+      <w:bookmarkEnd w:id="10"/>
+    </w:p>
+    <w:p/>
+    <w:p>
+      <w:pPr>
+        <w:pStyle w:val="Heading2"/>
+      </w:pPr>
+      <w:bookmarkStart w:id="11" w:name="_Toc25660389"/>
+      <w:r>
+        <w:t>Phạm vi</w:t>
+      </w:r>
+      <w:r>
+        <w:t xml:space="preserve"> dự án</w:t>
+      </w:r>
       <w:bookmarkEnd w:id="11"/>
-    </w:p>
-    <w:p/>
-    <w:p>
-      <w:pPr>
-        <w:pStyle w:val="Heading2"/>
-      </w:pPr>
-      <w:bookmarkStart w:id="12" w:name="_Toc25660389"/>
-      <w:r>
-        <w:t>Phạm vi</w:t>
-      </w:r>
-      <w:r>
-        <w:t xml:space="preserve"> dự án</w:t>
-      </w:r>
-      <w:bookmarkEnd w:id="12"/>
     </w:p>
     <w:p>
       <w:pPr>
@@ -6985,11 +6983,11 @@
       <w:pPr>
         <w:pStyle w:val="Heading1"/>
       </w:pPr>
-      <w:bookmarkStart w:id="13" w:name="_Toc25660390"/>
+      <w:bookmarkStart w:id="12" w:name="_Toc25660390"/>
       <w:r>
         <w:t>Giao tiếp/Trao đổi thông tin</w:t>
       </w:r>
-      <w:bookmarkEnd w:id="13"/>
+      <w:bookmarkEnd w:id="12"/>
     </w:p>
     <w:p>
       <w:pPr>
@@ -7405,7 +7403,7 @@
       <w:pPr>
         <w:pStyle w:val="Heading1"/>
       </w:pPr>
-      <w:bookmarkStart w:id="14" w:name="_Toc25660391"/>
+      <w:bookmarkStart w:id="13" w:name="_Toc25660391"/>
       <w:r>
         <w:lastRenderedPageBreak/>
         <w:t>Ước lượng</w:t>
@@ -7413,17 +7411,17 @@
       <w:r>
         <w:t xml:space="preserve"> chung</w:t>
       </w:r>
+      <w:bookmarkEnd w:id="13"/>
+    </w:p>
+    <w:p>
+      <w:pPr>
+        <w:pStyle w:val="Heading2"/>
+      </w:pPr>
+      <w:bookmarkStart w:id="14" w:name="_Toc25660392"/>
+      <w:r>
+        <w:t>Ước lượng tính năng</w:t>
+      </w:r>
       <w:bookmarkEnd w:id="14"/>
-    </w:p>
-    <w:p>
-      <w:pPr>
-        <w:pStyle w:val="Heading2"/>
-      </w:pPr>
-      <w:bookmarkStart w:id="15" w:name="_Toc25660392"/>
-      <w:r>
-        <w:t>Ước lượng tính năng</w:t>
-      </w:r>
-      <w:bookmarkEnd w:id="15"/>
     </w:p>
     <w:p>
       <w:pPr>
@@ -7833,11 +7831,11 @@
       <w:pPr>
         <w:pStyle w:val="Heading2"/>
       </w:pPr>
-      <w:bookmarkStart w:id="16" w:name="_Toc25660393"/>
+      <w:bookmarkStart w:id="15" w:name="_Toc25660393"/>
       <w:r>
         <w:t>Work Breakdown Structure</w:t>
       </w:r>
-      <w:bookmarkEnd w:id="16"/>
+      <w:bookmarkEnd w:id="15"/>
     </w:p>
     <w:p>
       <w:r>
@@ -7949,11 +7947,11 @@
       <w:pPr>
         <w:pStyle w:val="Heading2"/>
       </w:pPr>
-      <w:bookmarkStart w:id="17" w:name="_Toc25660394"/>
+      <w:bookmarkStart w:id="16" w:name="_Toc25660394"/>
       <w:r>
         <w:t>Ước lượng thời gian</w:t>
       </w:r>
-      <w:bookmarkEnd w:id="17"/>
+      <w:bookmarkEnd w:id="16"/>
     </w:p>
     <w:p>
       <w:pPr>
@@ -8055,11 +8053,11 @@
       <w:pPr>
         <w:pStyle w:val="Heading2"/>
       </w:pPr>
-      <w:bookmarkStart w:id="18" w:name="_Toc25660395"/>
+      <w:bookmarkStart w:id="17" w:name="_Toc25660395"/>
       <w:r>
         <w:t>Ước lượng rủi ro</w:t>
       </w:r>
-      <w:bookmarkEnd w:id="18"/>
+      <w:bookmarkEnd w:id="17"/>
     </w:p>
     <w:p>
       <w:pPr>
@@ -8150,63 +8148,81 @@
       <w:pPr>
         <w:pStyle w:val="Heading1"/>
       </w:pPr>
-      <w:bookmarkStart w:id="19" w:name="_Toc25660396"/>
+      <w:bookmarkStart w:id="18" w:name="_Toc25660396"/>
       <w:r>
         <w:t>Ước lượng giá thành</w:t>
       </w:r>
+      <w:bookmarkEnd w:id="18"/>
+    </w:p>
+    <w:p>
+      <w:pPr>
+        <w:spacing w:line="360" w:lineRule="auto"/>
+        <w:rPr>
+          <w:rStyle w:val="apple-converted-space"/>
+          <w:sz w:val="28"/>
+          <w:szCs w:val="28"/>
+        </w:rPr>
+      </w:pPr>
+      <w:r>
+        <w:rPr>
+          <w:rStyle w:val="apple-converted-space"/>
+          <w:sz w:val="28"/>
+          <w:szCs w:val="28"/>
+        </w:rPr>
+        <w:t xml:space="preserve">- Tổng chi phí: </w:t>
+      </w:r>
+      <w:r>
+        <w:rPr>
+          <w:rStyle w:val="apple-converted-space"/>
+          <w:sz w:val="28"/>
+          <w:szCs w:val="28"/>
+        </w:rPr>
+        <w:t>90</w:t>
+      </w:r>
+      <w:r>
+        <w:rPr>
+          <w:rStyle w:val="apple-converted-space"/>
+          <w:sz w:val="28"/>
+          <w:szCs w:val="28"/>
+        </w:rPr>
+        <w:t xml:space="preserve"> triệu.</w:t>
+      </w:r>
+    </w:p>
+    <w:p>
+      <w:pPr>
+        <w:spacing w:line="360" w:lineRule="auto"/>
+        <w:rPr>
+          <w:rStyle w:val="apple-converted-space"/>
+          <w:sz w:val="28"/>
+          <w:szCs w:val="28"/>
+        </w:rPr>
+      </w:pPr>
+      <w:r>
+        <w:rPr>
+          <w:rStyle w:val="apple-converted-space"/>
+          <w:sz w:val="28"/>
+          <w:szCs w:val="28"/>
+        </w:rPr>
+        <w:tab/>
+        <w:t>- Chi phí xây dựng web</w:t>
+      </w:r>
+      <w:r>
+        <w:rPr>
+          <w:rStyle w:val="apple-converted-space"/>
+          <w:sz w:val="28"/>
+          <w:szCs w:val="28"/>
+        </w:rPr>
+        <w:t>site</w:t>
+      </w:r>
+      <w:bookmarkStart w:id="19" w:name="_GoBack"/>
       <w:bookmarkEnd w:id="19"/>
-    </w:p>
-    <w:p>
-      <w:pPr>
-        <w:spacing w:line="360" w:lineRule="auto"/>
+      <w:r>
         <w:rPr>
           <w:rStyle w:val="apple-converted-space"/>
           <w:sz w:val="28"/>
           <w:szCs w:val="28"/>
         </w:rPr>
-      </w:pPr>
-      <w:r>
-        <w:rPr>
-          <w:rStyle w:val="apple-converted-space"/>
-          <w:sz w:val="28"/>
-          <w:szCs w:val="28"/>
-        </w:rPr>
-        <w:t xml:space="preserve">- Tổng chi phí: </w:t>
-      </w:r>
-      <w:r>
-        <w:rPr>
-          <w:rStyle w:val="apple-converted-space"/>
-          <w:sz w:val="28"/>
-          <w:szCs w:val="28"/>
-        </w:rPr>
-        <w:t>90</w:t>
-      </w:r>
-      <w:r>
-        <w:rPr>
-          <w:rStyle w:val="apple-converted-space"/>
-          <w:sz w:val="28"/>
-          <w:szCs w:val="28"/>
-        </w:rPr>
-        <w:t xml:space="preserve"> triệu.</w:t>
-      </w:r>
-    </w:p>
-    <w:p>
-      <w:pPr>
-        <w:spacing w:line="360" w:lineRule="auto"/>
-        <w:rPr>
-          <w:rStyle w:val="apple-converted-space"/>
-          <w:sz w:val="28"/>
-          <w:szCs w:val="28"/>
-        </w:rPr>
-      </w:pPr>
-      <w:r>
-        <w:rPr>
-          <w:rStyle w:val="apple-converted-space"/>
-          <w:sz w:val="28"/>
-          <w:szCs w:val="28"/>
-        </w:rPr>
-        <w:tab/>
-        <w:t xml:space="preserve">- Chi phí xây dựng web: </w:t>
+        <w:t xml:space="preserve">: </w:t>
       </w:r>
       <w:r>
         <w:rPr>
@@ -10687,7 +10703,7 @@
         <w:color w:val="C00000"/>
         <w:lang w:eastAsia="ar-SA" w:bidi="ar-SA"/>
       </w:rPr>
-      <w:t>10</w:t>
+      <w:t>12</w:t>
     </w:r>
     <w:r>
       <w:rPr>
@@ -16934,7 +16950,7 @@
 </file>
 
 <file path=customXml/itemProps1.xml><?xml version="1.0" encoding="utf-8"?>
-<ds:datastoreItem xmlns:ds="http://schemas.openxmlformats.org/officeDocument/2006/customXml" ds:itemID="{DA1D0970-CE7A-4F92-BF6A-93974947BF6E}">
+<ds:datastoreItem xmlns:ds="http://schemas.openxmlformats.org/officeDocument/2006/customXml" ds:itemID="{26698338-0281-47E6-9ED6-2B7426D0754F}">
   <ds:schemaRefs>
     <ds:schemaRef ds:uri="http://schemas.openxmlformats.org/officeDocument/2006/bibliography"/>
   </ds:schemaRefs>

</xml_diff>

<commit_message>
cap nhat thoi gian hop
</commit_message>
<xml_diff>
--- a/doc/MyProjectMgnt.docx
+++ b/doc/MyProjectMgnt.docx
@@ -4273,7 +4273,7 @@
               </wp:inline>
             </w:drawing>
           </mc:Choice>
-          <mc:Fallback xmlns:cx1="http://schemas.microsoft.com/office/drawing/2015/9/8/chartex" xmlns:cx2="http://schemas.microsoft.com/office/drawing/2015/10/21/chartex" xmlns:cx3="http://schemas.microsoft.com/office/drawing/2016/5/9/chartex" xmlns:cx4="http://schemas.microsoft.com/office/drawing/2016/5/10/chartex" xmlns:cx5="http://schemas.microsoft.com/office/drawing/2016/5/11/chartex" xmlns:cx6="http://schemas.microsoft.com/office/drawing/2016/5/12/chartex" xmlns:cx7="http://schemas.microsoft.com/office/drawing/2016/5/13/chartex" xmlns:cx8="http://schemas.microsoft.com/office/drawing/2016/5/14/chartex" xmlns:aink="http://schemas.microsoft.com/office/drawing/2016/ink" xmlns:am3d="http://schemas.microsoft.com/office/drawing/2017/model3d" xmlns:w16cid="http://schemas.microsoft.com/office/word/2016/wordml/cid">
+          <mc:Fallback xmlns:w16cid="http://schemas.microsoft.com/office/word/2016/wordml/cid" xmlns:am3d="http://schemas.microsoft.com/office/drawing/2017/model3d" xmlns:aink="http://schemas.microsoft.com/office/drawing/2016/ink" xmlns:cx8="http://schemas.microsoft.com/office/drawing/2016/5/14/chartex" xmlns:cx7="http://schemas.microsoft.com/office/drawing/2016/5/13/chartex" xmlns:cx6="http://schemas.microsoft.com/office/drawing/2016/5/12/chartex" xmlns:cx5="http://schemas.microsoft.com/office/drawing/2016/5/11/chartex" xmlns:cx4="http://schemas.microsoft.com/office/drawing/2016/5/10/chartex" xmlns:cx3="http://schemas.microsoft.com/office/drawing/2016/5/9/chartex" xmlns:cx2="http://schemas.microsoft.com/office/drawing/2015/10/21/chartex" xmlns:cx1="http://schemas.microsoft.com/office/drawing/2015/9/8/chartex">
             <w:pict>
               <v:group w14:anchorId="456B0A6C" id="Canvas 5" o:spid="_x0000_s1026" editas="canvas" style="width:210.35pt;height:92.05pt;mso-position-horizontal-relative:char;mso-position-vertical-relative:line" coordsize="26714,11684" o:gfxdata="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">
                 <v:shapetype id="_x0000_t75" coordsize="21600,21600" o:spt="75" o:preferrelative="t" path="m@4@5l@4@11@9@11@9@5xe" filled="f" stroked="f">
@@ -7159,7 +7159,23 @@
           <w:iCs/>
           <w:sz w:val="24"/>
         </w:rPr>
-        <w:t>Mỗi người có 5 phút trình bày:</w:t>
+        <w:t xml:space="preserve">Mỗi người có </w:t>
+      </w:r>
+      <w:r>
+        <w:rPr>
+          <w:iCs/>
+          <w:sz w:val="24"/>
+        </w:rPr>
+        <w:t>10</w:t>
+      </w:r>
+      <w:bookmarkStart w:id="13" w:name="_GoBack"/>
+      <w:bookmarkEnd w:id="13"/>
+      <w:r>
+        <w:rPr>
+          <w:iCs/>
+          <w:sz w:val="24"/>
+        </w:rPr>
+        <w:t xml:space="preserve"> phút trình bày:</w:t>
       </w:r>
     </w:p>
     <w:p>
@@ -7403,7 +7419,7 @@
       <w:pPr>
         <w:pStyle w:val="Heading1"/>
       </w:pPr>
-      <w:bookmarkStart w:id="13" w:name="_Toc25660391"/>
+      <w:bookmarkStart w:id="14" w:name="_Toc25660391"/>
       <w:r>
         <w:lastRenderedPageBreak/>
         <w:t>Ước lượng</w:t>
@@ -7411,17 +7427,17 @@
       <w:r>
         <w:t xml:space="preserve"> chung</w:t>
       </w:r>
-      <w:bookmarkEnd w:id="13"/>
+      <w:bookmarkEnd w:id="14"/>
     </w:p>
     <w:p>
       <w:pPr>
         <w:pStyle w:val="Heading2"/>
       </w:pPr>
-      <w:bookmarkStart w:id="14" w:name="_Toc25660392"/>
+      <w:bookmarkStart w:id="15" w:name="_Toc25660392"/>
       <w:r>
         <w:t>Ước lượng tính năng</w:t>
       </w:r>
-      <w:bookmarkEnd w:id="14"/>
+      <w:bookmarkEnd w:id="15"/>
     </w:p>
     <w:p>
       <w:pPr>
@@ -7831,11 +7847,11 @@
       <w:pPr>
         <w:pStyle w:val="Heading2"/>
       </w:pPr>
-      <w:bookmarkStart w:id="15" w:name="_Toc25660393"/>
+      <w:bookmarkStart w:id="16" w:name="_Toc25660393"/>
       <w:r>
         <w:t>Work Breakdown Structure</w:t>
       </w:r>
-      <w:bookmarkEnd w:id="15"/>
+      <w:bookmarkEnd w:id="16"/>
     </w:p>
     <w:p>
       <w:r>
@@ -7947,11 +7963,11 @@
       <w:pPr>
         <w:pStyle w:val="Heading2"/>
       </w:pPr>
-      <w:bookmarkStart w:id="16" w:name="_Toc25660394"/>
+      <w:bookmarkStart w:id="17" w:name="_Toc25660394"/>
       <w:r>
         <w:t>Ước lượng thời gian</w:t>
       </w:r>
-      <w:bookmarkEnd w:id="16"/>
+      <w:bookmarkEnd w:id="17"/>
     </w:p>
     <w:p>
       <w:pPr>
@@ -8053,11 +8069,11 @@
       <w:pPr>
         <w:pStyle w:val="Heading2"/>
       </w:pPr>
-      <w:bookmarkStart w:id="17" w:name="_Toc25660395"/>
+      <w:bookmarkStart w:id="18" w:name="_Toc25660395"/>
       <w:r>
         <w:t>Ước lượng rủi ro</w:t>
       </w:r>
-      <w:bookmarkEnd w:id="17"/>
+      <w:bookmarkEnd w:id="18"/>
     </w:p>
     <w:p>
       <w:pPr>
@@ -8148,11 +8164,11 @@
       <w:pPr>
         <w:pStyle w:val="Heading1"/>
       </w:pPr>
-      <w:bookmarkStart w:id="18" w:name="_Toc25660396"/>
+      <w:bookmarkStart w:id="19" w:name="_Toc25660396"/>
       <w:r>
         <w:t>Ước lượng giá thành</w:t>
       </w:r>
-      <w:bookmarkEnd w:id="18"/>
+      <w:bookmarkEnd w:id="19"/>
     </w:p>
     <w:p>
       <w:pPr>
@@ -8214,8 +8230,6 @@
         </w:rPr>
         <w:t>site</w:t>
       </w:r>
-      <w:bookmarkStart w:id="19" w:name="_GoBack"/>
-      <w:bookmarkEnd w:id="19"/>
       <w:r>
         <w:rPr>
           <w:rStyle w:val="apple-converted-space"/>
@@ -10703,7 +10717,7 @@
         <w:color w:val="C00000"/>
         <w:lang w:eastAsia="ar-SA" w:bidi="ar-SA"/>
       </w:rPr>
-      <w:t>12</w:t>
+      <w:t>9</w:t>
     </w:r>
     <w:r>
       <w:rPr>
@@ -16950,7 +16964,7 @@
 </file>
 
 <file path=customXml/itemProps1.xml><?xml version="1.0" encoding="utf-8"?>
-<ds:datastoreItem xmlns:ds="http://schemas.openxmlformats.org/officeDocument/2006/customXml" ds:itemID="{26698338-0281-47E6-9ED6-2B7426D0754F}">
+<ds:datastoreItem xmlns:ds="http://schemas.openxmlformats.org/officeDocument/2006/customXml" ds:itemID="{025439B6-6589-483A-8589-98B5597EAE2A}">
   <ds:schemaRefs>
     <ds:schemaRef ds:uri="http://schemas.openxmlformats.org/officeDocument/2006/bibliography"/>
   </ds:schemaRefs>

</xml_diff>

<commit_message>
cap nhat chi phi cong ty MyProjectMgnt.doc
</commit_message>
<xml_diff>
--- a/doc/MyProjectMgnt.docx
+++ b/doc/MyProjectMgnt.docx
@@ -4273,7 +4273,7 @@
               </wp:inline>
             </w:drawing>
           </mc:Choice>
-          <mc:Fallback xmlns:w16cid="http://schemas.microsoft.com/office/word/2016/wordml/cid" xmlns:am3d="http://schemas.microsoft.com/office/drawing/2017/model3d" xmlns:aink="http://schemas.microsoft.com/office/drawing/2016/ink" xmlns:cx8="http://schemas.microsoft.com/office/drawing/2016/5/14/chartex" xmlns:cx7="http://schemas.microsoft.com/office/drawing/2016/5/13/chartex" xmlns:cx6="http://schemas.microsoft.com/office/drawing/2016/5/12/chartex" xmlns:cx5="http://schemas.microsoft.com/office/drawing/2016/5/11/chartex" xmlns:cx4="http://schemas.microsoft.com/office/drawing/2016/5/10/chartex" xmlns:cx3="http://schemas.microsoft.com/office/drawing/2016/5/9/chartex" xmlns:cx2="http://schemas.microsoft.com/office/drawing/2015/10/21/chartex" xmlns:cx1="http://schemas.microsoft.com/office/drawing/2015/9/8/chartex">
+          <mc:Fallback xmlns:cx1="http://schemas.microsoft.com/office/drawing/2015/9/8/chartex" xmlns:cx2="http://schemas.microsoft.com/office/drawing/2015/10/21/chartex" xmlns:cx3="http://schemas.microsoft.com/office/drawing/2016/5/9/chartex" xmlns:cx4="http://schemas.microsoft.com/office/drawing/2016/5/10/chartex" xmlns:cx5="http://schemas.microsoft.com/office/drawing/2016/5/11/chartex" xmlns:cx6="http://schemas.microsoft.com/office/drawing/2016/5/12/chartex" xmlns:cx7="http://schemas.microsoft.com/office/drawing/2016/5/13/chartex" xmlns:cx8="http://schemas.microsoft.com/office/drawing/2016/5/14/chartex" xmlns:aink="http://schemas.microsoft.com/office/drawing/2016/ink" xmlns:am3d="http://schemas.microsoft.com/office/drawing/2017/model3d" xmlns:w16cid="http://schemas.microsoft.com/office/word/2016/wordml/cid">
             <w:pict>
               <v:group w14:anchorId="456B0A6C" id="Canvas 5" o:spid="_x0000_s1026" editas="canvas" style="width:210.35pt;height:92.05pt;mso-position-horizontal-relative:char;mso-position-vertical-relative:line" coordsize="26714,11684" o:gfxdata="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">
                 <v:shapetype id="_x0000_t75" coordsize="21600,21600" o:spt="75" o:preferrelative="t" path="m@4@5l@4@11@9@11@9@5xe" filled="f" stroked="f">
@@ -7168,8 +7168,6 @@
         </w:rPr>
         <w:t>10</w:t>
       </w:r>
-      <w:bookmarkStart w:id="13" w:name="_GoBack"/>
-      <w:bookmarkEnd w:id="13"/>
       <w:r>
         <w:rPr>
           <w:iCs/>
@@ -7419,7 +7417,7 @@
       <w:pPr>
         <w:pStyle w:val="Heading1"/>
       </w:pPr>
-      <w:bookmarkStart w:id="14" w:name="_Toc25660391"/>
+      <w:bookmarkStart w:id="13" w:name="_Toc25660391"/>
       <w:r>
         <w:lastRenderedPageBreak/>
         <w:t>Ước lượng</w:t>
@@ -7427,17 +7425,17 @@
       <w:r>
         <w:t xml:space="preserve"> chung</w:t>
       </w:r>
+      <w:bookmarkEnd w:id="13"/>
+    </w:p>
+    <w:p>
+      <w:pPr>
+        <w:pStyle w:val="Heading2"/>
+      </w:pPr>
+      <w:bookmarkStart w:id="14" w:name="_Toc25660392"/>
+      <w:r>
+        <w:t>Ước lượng tính năng</w:t>
+      </w:r>
       <w:bookmarkEnd w:id="14"/>
-    </w:p>
-    <w:p>
-      <w:pPr>
-        <w:pStyle w:val="Heading2"/>
-      </w:pPr>
-      <w:bookmarkStart w:id="15" w:name="_Toc25660392"/>
-      <w:r>
-        <w:t>Ước lượng tính năng</w:t>
-      </w:r>
-      <w:bookmarkEnd w:id="15"/>
     </w:p>
     <w:p>
       <w:pPr>
@@ -7847,11 +7845,11 @@
       <w:pPr>
         <w:pStyle w:val="Heading2"/>
       </w:pPr>
-      <w:bookmarkStart w:id="16" w:name="_Toc25660393"/>
+      <w:bookmarkStart w:id="15" w:name="_Toc25660393"/>
       <w:r>
         <w:t>Work Breakdown Structure</w:t>
       </w:r>
-      <w:bookmarkEnd w:id="16"/>
+      <w:bookmarkEnd w:id="15"/>
     </w:p>
     <w:p>
       <w:r>
@@ -7963,11 +7961,11 @@
       <w:pPr>
         <w:pStyle w:val="Heading2"/>
       </w:pPr>
-      <w:bookmarkStart w:id="17" w:name="_Toc25660394"/>
+      <w:bookmarkStart w:id="16" w:name="_Toc25660394"/>
       <w:r>
         <w:t>Ước lượng thời gian</w:t>
       </w:r>
-      <w:bookmarkEnd w:id="17"/>
+      <w:bookmarkEnd w:id="16"/>
     </w:p>
     <w:p>
       <w:pPr>
@@ -8069,11 +8067,11 @@
       <w:pPr>
         <w:pStyle w:val="Heading2"/>
       </w:pPr>
-      <w:bookmarkStart w:id="18" w:name="_Toc25660395"/>
+      <w:bookmarkStart w:id="17" w:name="_Toc25660395"/>
       <w:r>
         <w:t>Ước lượng rủi ro</w:t>
       </w:r>
-      <w:bookmarkEnd w:id="18"/>
+      <w:bookmarkEnd w:id="17"/>
     </w:p>
     <w:p>
       <w:pPr>
@@ -8164,11 +8162,11 @@
       <w:pPr>
         <w:pStyle w:val="Heading1"/>
       </w:pPr>
-      <w:bookmarkStart w:id="19" w:name="_Toc25660396"/>
+      <w:bookmarkStart w:id="18" w:name="_Toc25660396"/>
       <w:r>
         <w:t>Ước lượng giá thành</w:t>
       </w:r>
-      <w:bookmarkEnd w:id="19"/>
+      <w:bookmarkEnd w:id="18"/>
     </w:p>
     <w:p>
       <w:pPr>
@@ -9116,7 +9114,41 @@
           <w:sz w:val="28"/>
           <w:szCs w:val="28"/>
         </w:rPr>
-        <w:t>- máy tính: 2 bộ (15</w:t>
+        <w:t xml:space="preserve">- </w:t>
+      </w:r>
+      <w:r>
+        <w:rPr>
+          <w:color w:val="000000"/>
+          <w:sz w:val="28"/>
+          <w:szCs w:val="28"/>
+        </w:rPr>
+        <w:t>M</w:t>
+      </w:r>
+      <w:r>
+        <w:rPr>
+          <w:color w:val="000000"/>
+          <w:sz w:val="28"/>
+          <w:szCs w:val="28"/>
+        </w:rPr>
+        <w:t>áy tính</w:t>
+      </w:r>
+      <w:r>
+        <w:rPr>
+          <w:color w:val="000000"/>
+          <w:sz w:val="28"/>
+          <w:szCs w:val="28"/>
+        </w:rPr>
+        <w:t xml:space="preserve"> công ty</w:t>
+      </w:r>
+      <w:bookmarkStart w:id="19" w:name="_GoBack"/>
+      <w:bookmarkEnd w:id="19"/>
+      <w:r>
+        <w:rPr>
+          <w:color w:val="000000"/>
+          <w:sz w:val="28"/>
+          <w:szCs w:val="28"/>
+        </w:rPr>
+        <w:t>: 2 bộ (15</w:t>
       </w:r>
       <w:r>
         <w:rPr>
@@ -10717,7 +10749,7 @@
         <w:color w:val="C00000"/>
         <w:lang w:eastAsia="ar-SA" w:bidi="ar-SA"/>
       </w:rPr>
-      <w:t>9</w:t>
+      <w:t>11</w:t>
     </w:r>
     <w:r>
       <w:rPr>
@@ -16964,7 +16996,7 @@
 </file>
 
 <file path=customXml/itemProps1.xml><?xml version="1.0" encoding="utf-8"?>
-<ds:datastoreItem xmlns:ds="http://schemas.openxmlformats.org/officeDocument/2006/customXml" ds:itemID="{025439B6-6589-483A-8589-98B5597EAE2A}">
+<ds:datastoreItem xmlns:ds="http://schemas.openxmlformats.org/officeDocument/2006/customXml" ds:itemID="{ACF17660-86B0-49D2-AD96-657D8BEF0970}">
   <ds:schemaRefs>
     <ds:schemaRef ds:uri="http://schemas.openxmlformats.org/officeDocument/2006/bibliography"/>
   </ds:schemaRefs>

</xml_diff>

<commit_message>
cap nhat phan tich thiet ke
</commit_message>
<xml_diff>
--- a/doc/MyProjectMgnt.docx
+++ b/doc/MyProjectMgnt.docx
@@ -4273,7 +4273,7 @@
               </wp:inline>
             </w:drawing>
           </mc:Choice>
-          <mc:Fallback xmlns:cx1="http://schemas.microsoft.com/office/drawing/2015/9/8/chartex" xmlns:cx2="http://schemas.microsoft.com/office/drawing/2015/10/21/chartex" xmlns:cx3="http://schemas.microsoft.com/office/drawing/2016/5/9/chartex" xmlns:cx4="http://schemas.microsoft.com/office/drawing/2016/5/10/chartex" xmlns:cx5="http://schemas.microsoft.com/office/drawing/2016/5/11/chartex" xmlns:cx6="http://schemas.microsoft.com/office/drawing/2016/5/12/chartex" xmlns:cx7="http://schemas.microsoft.com/office/drawing/2016/5/13/chartex" xmlns:cx8="http://schemas.microsoft.com/office/drawing/2016/5/14/chartex" xmlns:aink="http://schemas.microsoft.com/office/drawing/2016/ink" xmlns:am3d="http://schemas.microsoft.com/office/drawing/2017/model3d" xmlns:w16cid="http://schemas.microsoft.com/office/word/2016/wordml/cid">
+          <mc:Fallback xmlns:w16cid="http://schemas.microsoft.com/office/word/2016/wordml/cid" xmlns:am3d="http://schemas.microsoft.com/office/drawing/2017/model3d" xmlns:aink="http://schemas.microsoft.com/office/drawing/2016/ink" xmlns:cx8="http://schemas.microsoft.com/office/drawing/2016/5/14/chartex" xmlns:cx7="http://schemas.microsoft.com/office/drawing/2016/5/13/chartex" xmlns:cx6="http://schemas.microsoft.com/office/drawing/2016/5/12/chartex" xmlns:cx5="http://schemas.microsoft.com/office/drawing/2016/5/11/chartex" xmlns:cx4="http://schemas.microsoft.com/office/drawing/2016/5/10/chartex" xmlns:cx3="http://schemas.microsoft.com/office/drawing/2016/5/9/chartex" xmlns:cx2="http://schemas.microsoft.com/office/drawing/2015/10/21/chartex" xmlns:cx1="http://schemas.microsoft.com/office/drawing/2015/9/8/chartex">
             <w:pict>
               <v:group w14:anchorId="456B0A6C" id="Canvas 5" o:spid="_x0000_s1026" editas="canvas" style="width:210.35pt;height:92.05pt;mso-position-horizontal-relative:char;mso-position-vertical-relative:line" coordsize="26714,11684" o:gfxdata="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">
                 <v:shapetype id="_x0000_t75" coordsize="21600,21600" o:spt="75" o:preferrelative="t" path="m@4@5l@4@11@9@11@9@5xe" filled="f" stroked="f">
@@ -9140,8 +9140,6 @@
         </w:rPr>
         <w:t xml:space="preserve"> công ty</w:t>
       </w:r>
-      <w:bookmarkStart w:id="19" w:name="_GoBack"/>
-      <w:bookmarkEnd w:id="19"/>
       <w:r>
         <w:rPr>
           <w:color w:val="000000"/>
@@ -9481,11 +9479,11 @@
       <w:pPr>
         <w:pStyle w:val="Heading1"/>
       </w:pPr>
-      <w:bookmarkStart w:id="20" w:name="_Toc25660397"/>
+      <w:bookmarkStart w:id="19" w:name="_Toc25660397"/>
       <w:r>
         <w:t>Ước lượng chất lượng</w:t>
       </w:r>
-      <w:bookmarkEnd w:id="20"/>
+      <w:bookmarkEnd w:id="19"/>
     </w:p>
     <w:p>
       <w:pPr>
@@ -9587,30 +9585,30 @@
       <w:pPr>
         <w:pStyle w:val="Heading1"/>
       </w:pPr>
-      <w:bookmarkStart w:id="21" w:name="_Toc25660398"/>
+      <w:bookmarkStart w:id="20" w:name="_Toc25660398"/>
       <w:r>
         <w:t>Phân tích thiết kế</w:t>
       </w:r>
+      <w:bookmarkEnd w:id="20"/>
+      <w:r>
+        <w:t xml:space="preserve"> </w:t>
+      </w:r>
+    </w:p>
+    <w:p>
+      <w:pPr>
+        <w:pStyle w:val="Heading2"/>
+        <w:rPr>
+          <w:lang w:eastAsia="en-US" w:bidi="ar-SA"/>
+        </w:rPr>
+      </w:pPr>
+      <w:bookmarkStart w:id="21" w:name="_Toc25660399"/>
+      <w:r>
+        <w:rPr>
+          <w:lang w:eastAsia="en-US" w:bidi="ar-SA"/>
+        </w:rPr>
+        <w:t>Mô hình tích hợp phần cứng/phần mềm</w:t>
+      </w:r>
       <w:bookmarkEnd w:id="21"/>
-      <w:r>
-        <w:t xml:space="preserve"> </w:t>
-      </w:r>
-    </w:p>
-    <w:p>
-      <w:pPr>
-        <w:pStyle w:val="Heading2"/>
-        <w:rPr>
-          <w:lang w:eastAsia="en-US" w:bidi="ar-SA"/>
-        </w:rPr>
-      </w:pPr>
-      <w:bookmarkStart w:id="22" w:name="_Toc25660399"/>
-      <w:r>
-        <w:rPr>
-          <w:lang w:eastAsia="en-US" w:bidi="ar-SA"/>
-        </w:rPr>
-        <w:t>Mô hình tích hợp phần cứng/phần mềm</w:t>
-      </w:r>
-      <w:bookmarkEnd w:id="22"/>
     </w:p>
     <w:p>
       <w:pPr>
@@ -9857,14 +9855,14 @@
           <w:lang w:eastAsia="en-US" w:bidi="ar-SA"/>
         </w:rPr>
       </w:pPr>
-      <w:bookmarkStart w:id="23" w:name="_Toc25660400"/>
+      <w:bookmarkStart w:id="22" w:name="_Toc25660400"/>
       <w:r>
         <w:rPr>
           <w:lang w:eastAsia="en-US" w:bidi="ar-SA"/>
         </w:rPr>
         <w:t>Giao diện</w:t>
       </w:r>
-      <w:bookmarkEnd w:id="23"/>
+      <w:bookmarkEnd w:id="22"/>
     </w:p>
     <w:p>
       <w:pPr>
@@ -9891,14 +9889,14 @@
           <w:lang w:eastAsia="en-US" w:bidi="ar-SA"/>
         </w:rPr>
       </w:pPr>
-      <w:bookmarkStart w:id="24" w:name="_Toc25660401"/>
+      <w:bookmarkStart w:id="23" w:name="_Toc25660401"/>
       <w:r>
         <w:rPr>
           <w:lang w:eastAsia="en-US" w:bidi="ar-SA"/>
         </w:rPr>
         <w:t>Cơ sở dữ liệu</w:t>
       </w:r>
-      <w:bookmarkEnd w:id="24"/>
+      <w:bookmarkEnd w:id="23"/>
     </w:p>
     <w:p>
       <w:pPr>
@@ -9915,8 +9913,16 @@
         <w:rPr>
           <w:lang w:eastAsia="en-US" w:bidi="ar-SA"/>
         </w:rPr>
-        <w:t>My SQL server 2017</w:t>
-      </w:r>
+        <w:t xml:space="preserve">My SQL server </w:t>
+      </w:r>
+      <w:r>
+        <w:rPr>
+          <w:lang w:eastAsia="en-US" w:bidi="ar-SA"/>
+        </w:rPr>
+        <w:t>2019</w:t>
+      </w:r>
+      <w:bookmarkStart w:id="24" w:name="_GoBack"/>
+      <w:bookmarkEnd w:id="24"/>
     </w:p>
     <w:p>
       <w:pPr>
@@ -10749,7 +10755,7 @@
         <w:color w:val="C00000"/>
         <w:lang w:eastAsia="ar-SA" w:bidi="ar-SA"/>
       </w:rPr>
-      <w:t>11</w:t>
+      <w:t>15</w:t>
     </w:r>
     <w:r>
       <w:rPr>
@@ -16996,7 +17002,7 @@
 </file>
 
 <file path=customXml/itemProps1.xml><?xml version="1.0" encoding="utf-8"?>
-<ds:datastoreItem xmlns:ds="http://schemas.openxmlformats.org/officeDocument/2006/customXml" ds:itemID="{ACF17660-86B0-49D2-AD96-657D8BEF0970}">
+<ds:datastoreItem xmlns:ds="http://schemas.openxmlformats.org/officeDocument/2006/customXml" ds:itemID="{1CDE21BF-8BC0-479F-A795-D05F407F7D34}">
   <ds:schemaRefs>
     <ds:schemaRef ds:uri="http://schemas.openxmlformats.org/officeDocument/2006/bibliography"/>
   </ds:schemaRefs>

</xml_diff>

<commit_message>
cap nhat tong quan bao cao
</commit_message>
<xml_diff>
--- a/doc/MyProjectMgnt.docx
+++ b/doc/MyProjectMgnt.docx
@@ -4273,7 +4273,7 @@
               </wp:inline>
             </w:drawing>
           </mc:Choice>
-          <mc:Fallback xmlns:w16cid="http://schemas.microsoft.com/office/word/2016/wordml/cid" xmlns:am3d="http://schemas.microsoft.com/office/drawing/2017/model3d" xmlns:aink="http://schemas.microsoft.com/office/drawing/2016/ink" xmlns:cx8="http://schemas.microsoft.com/office/drawing/2016/5/14/chartex" xmlns:cx7="http://schemas.microsoft.com/office/drawing/2016/5/13/chartex" xmlns:cx6="http://schemas.microsoft.com/office/drawing/2016/5/12/chartex" xmlns:cx5="http://schemas.microsoft.com/office/drawing/2016/5/11/chartex" xmlns:cx4="http://schemas.microsoft.com/office/drawing/2016/5/10/chartex" xmlns:cx3="http://schemas.microsoft.com/office/drawing/2016/5/9/chartex" xmlns:cx2="http://schemas.microsoft.com/office/drawing/2015/10/21/chartex" xmlns:cx1="http://schemas.microsoft.com/office/drawing/2015/9/8/chartex">
+          <mc:Fallback xmlns:cx1="http://schemas.microsoft.com/office/drawing/2015/9/8/chartex" xmlns:cx2="http://schemas.microsoft.com/office/drawing/2015/10/21/chartex" xmlns:cx3="http://schemas.microsoft.com/office/drawing/2016/5/9/chartex" xmlns:cx4="http://schemas.microsoft.com/office/drawing/2016/5/10/chartex" xmlns:cx5="http://schemas.microsoft.com/office/drawing/2016/5/11/chartex" xmlns:cx6="http://schemas.microsoft.com/office/drawing/2016/5/12/chartex" xmlns:cx7="http://schemas.microsoft.com/office/drawing/2016/5/13/chartex" xmlns:cx8="http://schemas.microsoft.com/office/drawing/2016/5/14/chartex" xmlns:aink="http://schemas.microsoft.com/office/drawing/2016/ink" xmlns:am3d="http://schemas.microsoft.com/office/drawing/2017/model3d" xmlns:w16cid="http://schemas.microsoft.com/office/word/2016/wordml/cid">
             <w:pict>
               <v:group w14:anchorId="456B0A6C" id="Canvas 5" o:spid="_x0000_s1026" editas="canvas" style="width:210.35pt;height:92.05pt;mso-position-horizontal-relative:char;mso-position-vertical-relative:line" coordsize="26714,11684" o:gfxdata="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">
                 <v:shapetype id="_x0000_t75" coordsize="21600,21600" o:spt="75" o:preferrelative="t" path="m@4@5l@4@11@9@11@9@5xe" filled="f" stroked="f">
@@ -7954,18 +7954,34 @@
           <w:i/>
           <w:iCs/>
         </w:rPr>
-        <w:t xml:space="preserve"> 10% còn lại là buffer.</w:t>
+        <w:t xml:space="preserve"> </w:t>
+      </w:r>
+      <w:r>
+        <w:rPr>
+          <w:i/>
+          <w:iCs/>
+        </w:rPr>
+        <w:t xml:space="preserve">Còn </w:t>
+      </w:r>
+      <w:bookmarkStart w:id="16" w:name="_GoBack"/>
+      <w:bookmarkEnd w:id="16"/>
+      <w:r>
+        <w:rPr>
+          <w:i/>
+          <w:iCs/>
+        </w:rPr>
+        <w:t>10% còn lại là buffer.</w:t>
       </w:r>
     </w:p>
     <w:p>
       <w:pPr>
         <w:pStyle w:val="Heading2"/>
       </w:pPr>
-      <w:bookmarkStart w:id="16" w:name="_Toc25660394"/>
+      <w:bookmarkStart w:id="17" w:name="_Toc25660394"/>
       <w:r>
         <w:t>Ước lượng thời gian</w:t>
       </w:r>
-      <w:bookmarkEnd w:id="16"/>
+      <w:bookmarkEnd w:id="17"/>
     </w:p>
     <w:p>
       <w:pPr>
@@ -8067,11 +8083,11 @@
       <w:pPr>
         <w:pStyle w:val="Heading2"/>
       </w:pPr>
-      <w:bookmarkStart w:id="17" w:name="_Toc25660395"/>
+      <w:bookmarkStart w:id="18" w:name="_Toc25660395"/>
       <w:r>
         <w:t>Ước lượng rủi ro</w:t>
       </w:r>
-      <w:bookmarkEnd w:id="17"/>
+      <w:bookmarkEnd w:id="18"/>
     </w:p>
     <w:p>
       <w:pPr>
@@ -8162,11 +8178,11 @@
       <w:pPr>
         <w:pStyle w:val="Heading1"/>
       </w:pPr>
-      <w:bookmarkStart w:id="18" w:name="_Toc25660396"/>
+      <w:bookmarkStart w:id="19" w:name="_Toc25660396"/>
       <w:r>
         <w:t>Ước lượng giá thành</w:t>
       </w:r>
-      <w:bookmarkEnd w:id="18"/>
+      <w:bookmarkEnd w:id="19"/>
     </w:p>
     <w:p>
       <w:pPr>
@@ -9479,11 +9495,11 @@
       <w:pPr>
         <w:pStyle w:val="Heading1"/>
       </w:pPr>
-      <w:bookmarkStart w:id="19" w:name="_Toc25660397"/>
+      <w:bookmarkStart w:id="20" w:name="_Toc25660397"/>
       <w:r>
         <w:t>Ước lượng chất lượng</w:t>
       </w:r>
-      <w:bookmarkEnd w:id="19"/>
+      <w:bookmarkEnd w:id="20"/>
     </w:p>
     <w:p>
       <w:pPr>
@@ -9585,11 +9601,11 @@
       <w:pPr>
         <w:pStyle w:val="Heading1"/>
       </w:pPr>
-      <w:bookmarkStart w:id="20" w:name="_Toc25660398"/>
+      <w:bookmarkStart w:id="21" w:name="_Toc25660398"/>
       <w:r>
         <w:t>Phân tích thiết kế</w:t>
       </w:r>
-      <w:bookmarkEnd w:id="20"/>
+      <w:bookmarkEnd w:id="21"/>
       <w:r>
         <w:t xml:space="preserve"> </w:t>
       </w:r>
@@ -9601,14 +9617,14 @@
           <w:lang w:eastAsia="en-US" w:bidi="ar-SA"/>
         </w:rPr>
       </w:pPr>
-      <w:bookmarkStart w:id="21" w:name="_Toc25660399"/>
+      <w:bookmarkStart w:id="22" w:name="_Toc25660399"/>
       <w:r>
         <w:rPr>
           <w:lang w:eastAsia="en-US" w:bidi="ar-SA"/>
         </w:rPr>
         <w:t>Mô hình tích hợp phần cứng/phần mềm</w:t>
       </w:r>
-      <w:bookmarkEnd w:id="21"/>
+      <w:bookmarkEnd w:id="22"/>
     </w:p>
     <w:p>
       <w:pPr>
@@ -9855,14 +9871,14 @@
           <w:lang w:eastAsia="en-US" w:bidi="ar-SA"/>
         </w:rPr>
       </w:pPr>
-      <w:bookmarkStart w:id="22" w:name="_Toc25660400"/>
+      <w:bookmarkStart w:id="23" w:name="_Toc25660400"/>
       <w:r>
         <w:rPr>
           <w:lang w:eastAsia="en-US" w:bidi="ar-SA"/>
         </w:rPr>
         <w:t>Giao diện</w:t>
       </w:r>
-      <w:bookmarkEnd w:id="22"/>
+      <w:bookmarkEnd w:id="23"/>
     </w:p>
     <w:p>
       <w:pPr>
@@ -9889,14 +9905,14 @@
           <w:lang w:eastAsia="en-US" w:bidi="ar-SA"/>
         </w:rPr>
       </w:pPr>
-      <w:bookmarkStart w:id="23" w:name="_Toc25660401"/>
+      <w:bookmarkStart w:id="24" w:name="_Toc25660401"/>
       <w:r>
         <w:rPr>
           <w:lang w:eastAsia="en-US" w:bidi="ar-SA"/>
         </w:rPr>
         <w:t>Cơ sở dữ liệu</w:t>
       </w:r>
-      <w:bookmarkEnd w:id="23"/>
+      <w:bookmarkEnd w:id="24"/>
     </w:p>
     <w:p>
       <w:pPr>
@@ -9921,8 +9937,6 @@
         </w:rPr>
         <w:t>2019</w:t>
       </w:r>
-      <w:bookmarkStart w:id="24" w:name="_GoBack"/>
-      <w:bookmarkEnd w:id="24"/>
     </w:p>
     <w:p>
       <w:pPr>
@@ -10755,7 +10769,7 @@
         <w:color w:val="C00000"/>
         <w:lang w:eastAsia="ar-SA" w:bidi="ar-SA"/>
       </w:rPr>
-      <w:t>15</w:t>
+      <w:t>14</w:t>
     </w:r>
     <w:r>
       <w:rPr>
@@ -17002,7 +17016,7 @@
 </file>
 
 <file path=customXml/itemProps1.xml><?xml version="1.0" encoding="utf-8"?>
-<ds:datastoreItem xmlns:ds="http://schemas.openxmlformats.org/officeDocument/2006/customXml" ds:itemID="{1CDE21BF-8BC0-479F-A795-D05F407F7D34}">
+<ds:datastoreItem xmlns:ds="http://schemas.openxmlformats.org/officeDocument/2006/customXml" ds:itemID="{4345B04E-E85B-4ED3-A458-0C6A7AEEF630}">
   <ds:schemaRefs>
     <ds:schemaRef ds:uri="http://schemas.openxmlformats.org/officeDocument/2006/bibliography"/>
   </ds:schemaRefs>

</xml_diff>

<commit_message>
cap nhat tong quan du an
</commit_message>
<xml_diff>
--- a/doc/MyProjectMgnt.docx
+++ b/doc/MyProjectMgnt.docx
@@ -4273,7 +4273,7 @@
               </wp:inline>
             </w:drawing>
           </mc:Choice>
-          <mc:Fallback xmlns:cx1="http://schemas.microsoft.com/office/drawing/2015/9/8/chartex" xmlns:cx2="http://schemas.microsoft.com/office/drawing/2015/10/21/chartex" xmlns:cx3="http://schemas.microsoft.com/office/drawing/2016/5/9/chartex" xmlns:cx4="http://schemas.microsoft.com/office/drawing/2016/5/10/chartex" xmlns:cx5="http://schemas.microsoft.com/office/drawing/2016/5/11/chartex" xmlns:cx6="http://schemas.microsoft.com/office/drawing/2016/5/12/chartex" xmlns:cx7="http://schemas.microsoft.com/office/drawing/2016/5/13/chartex" xmlns:cx8="http://schemas.microsoft.com/office/drawing/2016/5/14/chartex" xmlns:aink="http://schemas.microsoft.com/office/drawing/2016/ink" xmlns:am3d="http://schemas.microsoft.com/office/drawing/2017/model3d" xmlns:w16cid="http://schemas.microsoft.com/office/word/2016/wordml/cid">
+          <mc:Fallback xmlns:w16cid="http://schemas.microsoft.com/office/word/2016/wordml/cid" xmlns:am3d="http://schemas.microsoft.com/office/drawing/2017/model3d" xmlns:aink="http://schemas.microsoft.com/office/drawing/2016/ink" xmlns:cx8="http://schemas.microsoft.com/office/drawing/2016/5/14/chartex" xmlns:cx7="http://schemas.microsoft.com/office/drawing/2016/5/13/chartex" xmlns:cx6="http://schemas.microsoft.com/office/drawing/2016/5/12/chartex" xmlns:cx5="http://schemas.microsoft.com/office/drawing/2016/5/11/chartex" xmlns:cx4="http://schemas.microsoft.com/office/drawing/2016/5/10/chartex" xmlns:cx3="http://schemas.microsoft.com/office/drawing/2016/5/9/chartex" xmlns:cx2="http://schemas.microsoft.com/office/drawing/2015/10/21/chartex" xmlns:cx1="http://schemas.microsoft.com/office/drawing/2015/9/8/chartex">
             <w:pict>
               <v:group w14:anchorId="456B0A6C" id="Canvas 5" o:spid="_x0000_s1026" editas="canvas" style="width:210.35pt;height:92.05pt;mso-position-horizontal-relative:char;mso-position-vertical-relative:line" coordsize="26714,11684" o:gfxdata="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">
                 <v:shapetype id="_x0000_t75" coordsize="21600,21600" o:spt="75" o:preferrelative="t" path="m@4@5l@4@11@9@11@9@5xe" filled="f" stroked="f">
@@ -6428,7 +6428,23 @@
           <w:sz w:val="28"/>
           <w:szCs w:val="28"/>
         </w:rPr>
-        <w:t xml:space="preserve"> xuất kho</w:t>
+        <w:t xml:space="preserve"> </w:t>
+      </w:r>
+      <w:r>
+        <w:rPr>
+          <w:sz w:val="28"/>
+          <w:szCs w:val="28"/>
+        </w:rPr>
+        <w:t xml:space="preserve">khi </w:t>
+      </w:r>
+      <w:bookmarkStart w:id="9" w:name="_GoBack"/>
+      <w:bookmarkEnd w:id="9"/>
+      <w:r>
+        <w:rPr>
+          <w:sz w:val="28"/>
+          <w:szCs w:val="28"/>
+        </w:rPr>
+        <w:t>xuất kho</w:t>
       </w:r>
       <w:r>
         <w:rPr>
@@ -6728,7 +6744,7 @@
       <w:pPr>
         <w:pStyle w:val="Heading2"/>
       </w:pPr>
-      <w:bookmarkStart w:id="9" w:name="_Toc25660387"/>
+      <w:bookmarkStart w:id="10" w:name="_Toc25660387"/>
       <w:r>
         <w:rPr>
           <w:noProof/>
@@ -6802,14 +6818,14 @@
       <w:r>
         <w:t xml:space="preserve"> – nghiệp vụ</w:t>
       </w:r>
-      <w:bookmarkEnd w:id="9"/>
+      <w:bookmarkEnd w:id="10"/>
     </w:p>
     <w:p/>
     <w:p>
       <w:pPr>
         <w:pStyle w:val="Heading2"/>
       </w:pPr>
-      <w:bookmarkStart w:id="10" w:name="_Toc25660388"/>
+      <w:bookmarkStart w:id="11" w:name="_Toc25660388"/>
       <w:r>
         <w:rPr>
           <w:noProof/>
@@ -6875,21 +6891,21 @@
       <w:r>
         <w:t>Mô hình hoạt động dự kiến sau khi áp dụng sản phẩm mới</w:t>
       </w:r>
-      <w:bookmarkEnd w:id="10"/>
+      <w:bookmarkEnd w:id="11"/>
     </w:p>
     <w:p/>
     <w:p>
       <w:pPr>
         <w:pStyle w:val="Heading2"/>
       </w:pPr>
-      <w:bookmarkStart w:id="11" w:name="_Toc25660389"/>
+      <w:bookmarkStart w:id="12" w:name="_Toc25660389"/>
       <w:r>
         <w:t>Phạm vi</w:t>
       </w:r>
       <w:r>
         <w:t xml:space="preserve"> dự án</w:t>
       </w:r>
-      <w:bookmarkEnd w:id="11"/>
+      <w:bookmarkEnd w:id="12"/>
     </w:p>
     <w:p>
       <w:pPr>
@@ -6983,11 +6999,11 @@
       <w:pPr>
         <w:pStyle w:val="Heading1"/>
       </w:pPr>
-      <w:bookmarkStart w:id="12" w:name="_Toc25660390"/>
+      <w:bookmarkStart w:id="13" w:name="_Toc25660390"/>
       <w:r>
         <w:t>Giao tiếp/Trao đổi thông tin</w:t>
       </w:r>
-      <w:bookmarkEnd w:id="12"/>
+      <w:bookmarkEnd w:id="13"/>
     </w:p>
     <w:p>
       <w:pPr>
@@ -7417,7 +7433,7 @@
       <w:pPr>
         <w:pStyle w:val="Heading1"/>
       </w:pPr>
-      <w:bookmarkStart w:id="13" w:name="_Toc25660391"/>
+      <w:bookmarkStart w:id="14" w:name="_Toc25660391"/>
       <w:r>
         <w:lastRenderedPageBreak/>
         <w:t>Ước lượng</w:t>
@@ -7425,17 +7441,17 @@
       <w:r>
         <w:t xml:space="preserve"> chung</w:t>
       </w:r>
-      <w:bookmarkEnd w:id="13"/>
+      <w:bookmarkEnd w:id="14"/>
     </w:p>
     <w:p>
       <w:pPr>
         <w:pStyle w:val="Heading2"/>
       </w:pPr>
-      <w:bookmarkStart w:id="14" w:name="_Toc25660392"/>
+      <w:bookmarkStart w:id="15" w:name="_Toc25660392"/>
       <w:r>
         <w:t>Ước lượng tính năng</w:t>
       </w:r>
-      <w:bookmarkEnd w:id="14"/>
+      <w:bookmarkEnd w:id="15"/>
     </w:p>
     <w:p>
       <w:pPr>
@@ -7845,11 +7861,11 @@
       <w:pPr>
         <w:pStyle w:val="Heading2"/>
       </w:pPr>
-      <w:bookmarkStart w:id="15" w:name="_Toc25660393"/>
+      <w:bookmarkStart w:id="16" w:name="_Toc25660393"/>
       <w:r>
         <w:t>Work Breakdown Structure</w:t>
       </w:r>
-      <w:bookmarkEnd w:id="15"/>
+      <w:bookmarkEnd w:id="16"/>
     </w:p>
     <w:p>
       <w:r>
@@ -7963,8 +7979,6 @@
         </w:rPr>
         <w:t xml:space="preserve">Còn </w:t>
       </w:r>
-      <w:bookmarkStart w:id="16" w:name="_GoBack"/>
-      <w:bookmarkEnd w:id="16"/>
       <w:r>
         <w:rPr>
           <w:i/>
@@ -10523,7 +10537,7 @@
         <w:color w:val="951B13"/>
         <w:lang w:eastAsia="ar-SA" w:bidi="ar-SA"/>
       </w:rPr>
-      <w:t>vi</w:t>
+      <w:t>v</w:t>
     </w:r>
     <w:r>
       <w:rPr>
@@ -10769,7 +10783,7 @@
         <w:color w:val="C00000"/>
         <w:lang w:eastAsia="ar-SA" w:bidi="ar-SA"/>
       </w:rPr>
-      <w:t>14</w:t>
+      <w:t>7</w:t>
     </w:r>
     <w:r>
       <w:rPr>
@@ -17016,7 +17030,7 @@
 </file>
 
 <file path=customXml/itemProps1.xml><?xml version="1.0" encoding="utf-8"?>
-<ds:datastoreItem xmlns:ds="http://schemas.openxmlformats.org/officeDocument/2006/customXml" ds:itemID="{4345B04E-E85B-4ED3-A458-0C6A7AEEF630}">
+<ds:datastoreItem xmlns:ds="http://schemas.openxmlformats.org/officeDocument/2006/customXml" ds:itemID="{EFDA03F9-CA2B-48D5-8ECE-2A6F7E342511}">
   <ds:schemaRefs>
     <ds:schemaRef ds:uri="http://schemas.openxmlformats.org/officeDocument/2006/bibliography"/>
   </ds:schemaRefs>

</xml_diff>